<commit_message>
Reestructurar TFG segun temario Econometria III
- Cap. 1-3: Añadidos 3 pilares metodologicos, parrafo MES→VAR, endogeneidad
- Cap. 5: Nueva seccion 5.1 MES→VAR (Sims 1980); GARCH condensado a subseccion 5.7; secciones renumeradas
- Cap. 6 (NUEVO): Analisis de panel cross-country (EE.UU., Eurozona, UK, Japon); FE/RE/Hausman
- Cap. 7 (NUEVO condensado): ML como extension complementaria al temario (~40% mas corto)
- Cap. 6 ML original: movido a Borradores MAL/ para conservar version extensa
- src/data/download.py: Añadida funcion download_panel_data() con FRED + Yahoo para panel
- notebooks/04_panel_analysis.ipynb: Notebook completo con linearmodels FE/RE/Hausman
- create_updated_chapters.py: Script md→docx para los 6 capitulos actualizados
- Word .docx: Caps. 01, 02, 03, 05, 06 Panel Data, 07 ML regenerados

Co-Authored-By: Claude Sonnet 4.6 <noreply@anthropic.com>
</commit_message>
<xml_diff>
--- a/Capitulo 01 Introduccion.docx
+++ b/Capitulo 01 Introduccion.docx
@@ -20,7 +20,7 @@
     </w:p>
     <w:p>
       <w:pPr>
-        <w:spacing w:after="120"/>
+        <w:spacing w:line="276" w:lineRule="auto" w:after="120"/>
       </w:pPr>
       <w:r>
         <w:t>El 15 de agosto de 1971, el presidente Richard Nixon anunció la suspensión unilateral de la convertibilidad del dólar estadounidense en oro, poniendo fin al sistema de Bretton Woods que había ordenado las finanzas internacionales desde 1944. Con esa decisión, el oro dejó de ser la columna vertebral del sistema monetario global para convertirse en un activo financiero más, sujeto a las fuerzas del mercado. Ese día, la onza troy se cotizaba a 35 dólares, precio al que había estado anclada por decreto durante décadas.</w:t>
@@ -28,7 +28,7 @@
     </w:p>
     <w:p>
       <w:pPr>
-        <w:spacing w:after="120"/>
+        <w:spacing w:line="276" w:lineRule="auto" w:after="120"/>
       </w:pPr>
       <w:r>
         <w:t>Más de cincuenta años después, en 2025, el precio del oro estableció 53 nuevos máximos históricos a lo largo del año, cerró con una subida del 65% —la mayor en décadas— y alcanzó los 4.549 dólares por onza en diciembre. Lo que en 1971 costaba 35 dólares vale hoy más de ciento treinta veces esa cifra en términos nominales. Pocas historias financieras del último medio siglo son tan llamativas. Y sin embargo, el debate académico sobre qué es exactamente el oro —qué función cumple en una cartera, qué lo mueve, y si puede predecirse su precio— sigue abierto y vigente.</w:t>
@@ -36,7 +36,7 @@
     </w:p>
     <w:p>
       <w:pPr>
-        <w:spacing w:after="120"/>
+        <w:spacing w:line="276" w:lineRule="auto" w:after="120"/>
       </w:pPr>
       <w:r>
         <w:t>Este Trabajo de Fin de Grado nace de esa pregunta. El oro es un activo singular que desafía las categorías convencionales de la teoría financiera: no genera flujos de caja, no paga dividendos, no tiene valor intrínseco en el sentido estrictamente productivo, y sin embargo millones de inversores, bancos centrales y gobiernos lo acumulan como reserva de valor. Su precio oscila entre el pánico y la euforia de los mercados globales, responde a la política monetaria de la Reserva Federal, al dólar, al petróleo y a las tensiones geopolíticas, y al mismo tiempo parece escapar a cualquier modelo que intente capturar toda esa complejidad.</w:t>
@@ -44,7 +44,7 @@
     </w:p>
     <w:p>
       <w:pPr>
-        <w:spacing w:after="120"/>
+        <w:spacing w:line="276" w:lineRule="auto" w:after="120"/>
       </w:pPr>
       <w:r>
         <w:t>El periodo 2000-2025 concentra cinco episodios de mercado excepcionales que hacen del oro un objeto de estudio especialmente rico: la Crisis Financiera Global de 2008, los máximos históricos post-QE de 2011, la pandemia de COVID-19 en 2020, el ciclo de subidas de tipos más agresivo en cuatro décadas combinado con tensión geopolítica entre 2022 y 2024, y la espectacular subida de 2025 impulsada por la guerra arancelaria de la administración Trump y la aceleración del proceso de de-dolarización global. En cada uno de estos episodios, el oro se comportó de forma diferente —a veces como refugio, a veces como víctima de las ventas forzadas, a veces resistiendo contra toda lógica económica convencional— y esa variabilidad de comportamiento es precisamente lo que lo convierte en un laboratorio ideal para aplicar herramientas econométricas y de machine learning.</w:t>
@@ -60,7 +60,7 @@
     </w:p>
     <w:p>
       <w:pPr>
-        <w:spacing w:after="120"/>
+        <w:spacing w:line="276" w:lineRule="auto" w:after="120"/>
       </w:pPr>
       <w:r>
         <w:t>La motivación de este trabajo es doble: académica y práctica.</w:t>
@@ -68,7 +68,7 @@
     </w:p>
     <w:p>
       <w:pPr>
-        <w:spacing w:after="120"/>
+        <w:spacing w:line="276" w:lineRule="auto" w:after="120"/>
       </w:pPr>
       <w:r>
         <w:t xml:space="preserve">Desde el punto de vista </w:t>
@@ -80,30 +80,12 @@
         <w:t>académico</w:t>
       </w:r>
       <w:r>
-        <w:t xml:space="preserve">, la literatura sobre determinantes del precio del oro ha experimentado una expansión significativa desde la crisis de 2008. Los primeros estudios sistemáticos de Baur y Lucey (2010) y Baur y McDermott (2010) establecieron las definiciones formales de </w:t>
-      </w:r>
-      <w:r>
-        <w:rPr>
-          <w:i/>
-        </w:rPr>
-        <w:t>hedge</w:t>
-      </w:r>
-      <w:r>
-        <w:t xml:space="preserve"> y </w:t>
-      </w:r>
-      <w:r>
-        <w:rPr>
-          <w:i/>
-        </w:rPr>
-        <w:t>safe haven</w:t>
-      </w:r>
-      <w:r>
-        <w:t xml:space="preserve"> que todavía articulan el debate. Erb y Harvey (2013) cuestionaron con evidencia empírica la idea de que el oro sea un buen protector contra la inflación a horizontes prácticos. O'Connor, Lucey, Batten y Baur (2015) sistematizaron toda la economía financiera del oro en un survey comprehensivo. Sin embargo, la mayoría de estos trabajos son anteriores a los episodios más recientes y utilizan metodologías econométricas clásicas. La aplicación sistemática de técnicas de machine learning interpretable —en particular SHAP values— para identificar qué variables dominan la dinámica del oro en distintos regímenes de mercado es todavía un área de investigación incipiente y con escasa representación en trabajos académicos de pregrado.</w:t>
+        <w:t>, la literatura sobre determinantes del precio del oro ha experimentado una expansión significativa desde la crisis de 2008. Los primeros estudios sistemáticos de Baur y Lucey (2010) y Baur y McDermott (2010) establecieron las definiciones formales de *hedge* y *safe haven* que todavía articulan el debate. Erb y Harvey (2013) cuestionaron con evidencia empírica la idea de que el oro sea un buen protector contra la inflación a horizontes prácticos. O'Connor, Lucey, Batten y Baur (2015) sistematizaron toda la economía financiera del oro en un survey comprehensivo. Sin embargo, la mayoría de estos trabajos son anteriores a los episodios más recientes y utilizan metodologías econométricas clásicas. La aplicación sistemática de técnicas de machine learning interpretable —en particular SHAP values— para identificar qué variables dominan la dinámica del oro en distintos regímenes de mercado es todavía un área de investigación incipiente y con escasa representación en trabajos académicos de pregrado.</w:t>
       </w:r>
     </w:p>
     <w:p>
       <w:pPr>
-        <w:spacing w:after="120"/>
+        <w:spacing w:line="276" w:lineRule="auto" w:after="120"/>
       </w:pPr>
       <w:r>
         <w:t xml:space="preserve">Desde el punto de vista </w:t>
@@ -128,7 +110,7 @@
     </w:p>
     <w:p>
       <w:pPr>
-        <w:spacing w:after="120"/>
+        <w:spacing w:line="276" w:lineRule="auto" w:after="120"/>
       </w:pPr>
       <w:r>
         <w:t>Este trabajo se estructura en torno a tres preguntas de investigación principales:</w:t>
@@ -136,7 +118,7 @@
     </w:p>
     <w:p>
       <w:pPr>
-        <w:spacing w:after="120"/>
+        <w:spacing w:line="276" w:lineRule="auto" w:after="120"/>
       </w:pPr>
       <w:r/>
       <w:r>
@@ -149,7 +131,7 @@
     </w:p>
     <w:p>
       <w:pPr>
-        <w:spacing w:after="120"/>
+        <w:spacing w:line="276" w:lineRule="auto" w:after="120"/>
       </w:pPr>
       <w:r>
         <w:t>Esta pregunta busca identificar los catalizadores estructurales del precio del oro mediante análisis de cointegración y modelos VAR. El objetivo no es simplemente listar correlaciones, sino establecer cuáles son relaciones de largo plazo (estructurales) y cuáles son dinámicas de corto plazo que se revierten.</w:t>
@@ -157,7 +139,7 @@
     </w:p>
     <w:p>
       <w:pPr>
-        <w:spacing w:after="120"/>
+        <w:spacing w:line="276" w:lineRule="auto" w:after="120"/>
       </w:pPr>
       <w:r/>
       <w:r>
@@ -170,7 +152,7 @@
     </w:p>
     <w:p>
       <w:pPr>
-        <w:spacing w:after="120"/>
+        <w:spacing w:line="276" w:lineRule="auto" w:after="120"/>
       </w:pPr>
       <w:r>
         <w:t>La Crisis Financiera Global, el COVID-19, el ciclo de subidas de tipos de 2022-2023 y el shock arancelario de 2025 son potenciales puntos de ruptura estructural en la relación del oro con sus determinantes. Esta pregunta aborda la estabilidad temporal de los modelos estimados.</w:t>
@@ -178,7 +160,7 @@
     </w:p>
     <w:p>
       <w:pPr>
-        <w:spacing w:after="120"/>
+        <w:spacing w:line="276" w:lineRule="auto" w:after="120"/>
       </w:pPr>
       <w:r/>
       <w:r>
@@ -191,7 +173,7 @@
     </w:p>
     <w:p>
       <w:pPr>
-        <w:spacing w:after="120"/>
+        <w:spacing w:line="276" w:lineRule="auto" w:after="120"/>
       </w:pPr>
       <w:r>
         <w:t>Esta pregunta integra los modelos XGBoost, Random Forest y LSTM, comparados contra el benchmark VAR, y utiliza SHAP values para hacer interpretable la predicción del modelo ganador.</w:t>
@@ -207,32 +189,32 @@
     </w:p>
     <w:p>
       <w:pPr>
-        <w:spacing w:after="120"/>
+        <w:spacing w:line="276" w:lineRule="auto" w:after="120"/>
       </w:pPr>
       <w:r>
-        <w:t>Este trabajo realiza tres contribuciones originales respecto a los TFGs convencionales sobre mercados financieros:</w:t>
+        <w:t>Este trabajo realiza cuatro contribuciones originales respecto a los TFGs convencionales sobre mercados financieros:</w:t>
       </w:r>
     </w:p>
     <w:p>
       <w:pPr>
-        <w:spacing w:after="120"/>
+        <w:spacing w:line="276" w:lineRule="auto" w:after="120"/>
       </w:pPr>
       <w:r>
-        <w:t xml:space="preserve">En primer lugar, adopta un </w:t>
+        <w:t xml:space="preserve">En primer lugar, estructura el análisis en </w:t>
       </w:r>
       <w:r>
         <w:rPr>
           <w:b/>
         </w:rPr>
-        <w:t>enfoque de doble metodología</w:t>
+        <w:t>tres pilares metodológicos complementarios</w:t>
       </w:r>
       <w:r>
-        <w:t>: combina econometría clásica (VAR, GARCH, cointegración) con machine learning moderno (XGBoost, LSTM, SHAP), algo que la literatura académica de pregrado raramente hace. La comparación sistemática entre ambos enfoques, con las mismas variables y el mismo periodo muestral, es en sí misma una contribución metodológica.</w:t>
+        <w:t>, siguiendo el arco del temario de Econometría III: (i) el análisis VAR/VECM como núcleo econométrico, heredero directo de los Modelos de Ecuaciones Simultáneas y orientado a cuantificar relaciones de largo plazo y dinámica de impulso-respuesta; (ii) un análisis de panel cross-country que compara el comportamiento del oro en cuatro economías avanzadas, aplicando modelos de efectos fijos y efectos aleatorios con contraste de Hausman; y (iii) modelos de machine learning (XGBoost, Random Forest y LSTM) como extensión predictiva complementaria a la econometría clásica.</w:t>
       </w:r>
     </w:p>
     <w:p>
       <w:pPr>
-        <w:spacing w:after="120"/>
+        <w:spacing w:line="276" w:lineRule="auto" w:after="120"/>
       </w:pPr>
       <w:r>
         <w:t xml:space="preserve">En segundo lugar, incorpora el análisis de </w:t>
@@ -249,7 +231,7 @@
     </w:p>
     <w:p>
       <w:pPr>
-        <w:spacing w:after="120"/>
+        <w:spacing w:line="276" w:lineRule="auto" w:after="120"/>
       </w:pPr>
       <w:r>
         <w:t xml:space="preserve">En tercer lugar, aplica </w:t>
@@ -266,6 +248,23 @@
     </w:p>
     <w:p>
       <w:pPr>
+        <w:spacing w:line="276" w:lineRule="auto" w:after="120"/>
+      </w:pPr>
+      <w:r>
+        <w:t xml:space="preserve">En cuarto lugar, la </w:t>
+      </w:r>
+      <w:r>
+        <w:rPr>
+          <w:b/>
+        </w:rPr>
+        <w:t>dimensión comparativa internacional</w:t>
+      </w:r>
+      <w:r>
+        <w:t xml:space="preserve"> del análisis de panel aporta evidencia sobre si el oro como activo de refugio e inflación es un fenómeno universal o específico de la economía estadounidense, respondiendo así a una pregunta con implicaciones directas para la diversificación de carteras y las decisiones de reservas soberanas.</w:t>
+      </w:r>
+    </w:p>
+    <w:p>
+      <w:pPr>
         <w:pStyle w:val="Heading2"/>
       </w:pPr>
       <w:r>
@@ -274,15 +273,15 @@
     </w:p>
     <w:p>
       <w:pPr>
-        <w:spacing w:after="120"/>
+        <w:spacing w:line="276" w:lineRule="auto" w:after="120"/>
       </w:pPr>
       <w:r>
-        <w:t>El trabajo se organiza en ocho capítulos adicionales, más una sección de referencias y un anexo técnico:</w:t>
+        <w:t>El trabajo se organiza en nueve capítulos, más una sección de referencias y un anexo técnico:</w:t>
       </w:r>
     </w:p>
     <w:p>
       <w:pPr>
-        <w:spacing w:after="120"/>
+        <w:spacing w:line="276" w:lineRule="auto" w:after="120"/>
       </w:pPr>
       <w:r>
         <w:t xml:space="preserve">El </w:t>
@@ -294,30 +293,12 @@
         <w:t>Capítulo 2</w:t>
       </w:r>
       <w:r>
-        <w:t xml:space="preserve"> desarrolla el marco teórico. Se revisa la literatura académica sobre el oro como activo financiero, estableciendo la distinción entre </w:t>
-      </w:r>
-      <w:r>
-        <w:rPr>
-          <w:i/>
-        </w:rPr>
-        <w:t>hedge</w:t>
-      </w:r>
-      <w:r>
-        <w:t xml:space="preserve">, </w:t>
-      </w:r>
-      <w:r>
-        <w:rPr>
-          <w:i/>
-        </w:rPr>
-        <w:t>safe haven</w:t>
-      </w:r>
-      <w:r>
-        <w:t xml:space="preserve"> y activo especulativo, y se sintetizan los hallazgos empíricos de los trabajos fundacionales.</w:t>
+        <w:t xml:space="preserve"> desarrolla el marco teórico. Se revisa la literatura académica sobre el oro como activo financiero, estableciendo la distinción entre *hedge*, *safe haven* y activo especulativo, y se sintetizan los hallazgos empíricos de los trabajos fundacionales.</w:t>
       </w:r>
     </w:p>
     <w:p>
       <w:pPr>
-        <w:spacing w:after="120"/>
+        <w:spacing w:line="276" w:lineRule="auto" w:after="120"/>
       </w:pPr>
       <w:r>
         <w:t xml:space="preserve">El </w:t>
@@ -334,7 +315,7 @@
     </w:p>
     <w:p>
       <w:pPr>
-        <w:spacing w:after="120"/>
+        <w:spacing w:line="276" w:lineRule="auto" w:after="120"/>
       </w:pPr>
       <w:r>
         <w:t xml:space="preserve">El </w:t>
@@ -351,7 +332,7 @@
     </w:p>
     <w:p>
       <w:pPr>
-        <w:spacing w:after="120"/>
+        <w:spacing w:line="276" w:lineRule="auto" w:after="120"/>
       </w:pPr>
       <w:r>
         <w:t xml:space="preserve">El </w:t>
@@ -363,12 +344,12 @@
         <w:t>Capítulo 5</w:t>
       </w:r>
       <w:r>
-        <w:t xml:space="preserve"> presenta el análisis econométrico: tests de raíz unitaria y cointegración, modelo VAR con funciones de impulso-respuesta y descomposición de varianza, y modelo GARCH para la volatilidad condicional.</w:t>
+        <w:t xml:space="preserve"> presenta el análisis econométrico: la motivación del modelo VAR desde el marco de los Modelos de Ecuaciones Simultáneas, los tests de raíz unitaria y cointegración, el modelo VECM con funciones de impulso-respuesta y descomposición de varianza, la estabilidad estructural, y un análisis complementario de volatilidad condicional mediante GJR-GARCH.</w:t>
       </w:r>
     </w:p>
     <w:p>
       <w:pPr>
-        <w:spacing w:after="120"/>
+        <w:spacing w:line="276" w:lineRule="auto" w:after="120"/>
       </w:pPr>
       <w:r>
         <w:t xml:space="preserve">El </w:t>
@@ -380,12 +361,12 @@
         <w:t>Capítulo 6</w:t>
       </w:r>
       <w:r>
-        <w:t xml:space="preserve"> presenta los modelos de machine learning: XGBoost, Random Forest y LSTM, con validación temporal walk-forward y comparación de métricas de predicción.</w:t>
+        <w:t xml:space="preserve"> amplía la perspectiva con un análisis de datos de panel. Utilizando una muestra de cuatro economías avanzadas (EE.UU., Eurozona, Reino Unido y Japón), se estiman modelos de efectos fijos y efectos aleatorios para contrastar si el papel del oro como refugio e instrumento de cobertura inflacionaria es un fenómeno universal o específico de la economía estadounidense.</w:t>
       </w:r>
     </w:p>
     <w:p>
       <w:pPr>
-        <w:spacing w:after="120"/>
+        <w:spacing w:line="276" w:lineRule="auto" w:after="120"/>
       </w:pPr>
       <w:r>
         <w:t xml:space="preserve">El </w:t>
@@ -397,12 +378,12 @@
         <w:t>Capítulo 7</w:t>
       </w:r>
       <w:r>
-        <w:t xml:space="preserve"> integra los resultados de ambas aproximaciones, responde a las tres preguntas de investigación y discute las implicaciones económicas.</w:t>
+        <w:t xml:space="preserve"> presenta los modelos de machine learning: XGBoost, Random Forest y LSTM, con validación temporal walk-forward, comparación de métricas de predicción y análisis SHAP de importancia de variables.</w:t>
       </w:r>
     </w:p>
     <w:p>
       <w:pPr>
-        <w:spacing w:after="120"/>
+        <w:spacing w:line="276" w:lineRule="auto" w:after="120"/>
       </w:pPr>
       <w:r>
         <w:t xml:space="preserve">El </w:t>
@@ -414,12 +395,29 @@
         <w:t>Capítulo 8</w:t>
       </w:r>
       <w:r>
+        <w:t xml:space="preserve"> integra los resultados de los tres pilares metodológicos, responde a las preguntas de investigación y discute las implicaciones económicas.</w:t>
+      </w:r>
+    </w:p>
+    <w:p>
+      <w:pPr>
+        <w:spacing w:line="276" w:lineRule="auto" w:after="120"/>
+      </w:pPr>
+      <w:r>
+        <w:t xml:space="preserve">El </w:t>
+      </w:r>
+      <w:r>
+        <w:rPr>
+          <w:b/>
+        </w:rPr>
+        <w:t>Capítulo 9</w:t>
+      </w:r>
+      <w:r>
         <w:t xml:space="preserve"> presenta las conclusiones, las limitaciones del trabajo y las líneas de investigación futura.</w:t>
       </w:r>
     </w:p>
     <w:p>
       <w:pPr>
-        <w:spacing w:after="120"/>
+        <w:spacing w:line="276" w:lineRule="auto" w:after="120"/>
       </w:pPr>
       <w:r>
         <w:t xml:space="preserve">El </w:t>
@@ -436,22 +434,15 @@
     </w:p>
     <w:p>
       <w:pPr>
-        <w:spacing w:after="120"/>
+        <w:spacing w:line="276" w:lineRule="auto" w:after="120"/>
       </w:pPr>
-      <w:r/>
       <w:r>
-        <w:rPr>
-          <w:i/>
-        </w:rPr>
-        <w:t>Nota sobre el periodo de análisis:</w:t>
-      </w:r>
-      <w:r>
-        <w:t xml:space="preserve"> El estudio cubre el periodo enero 2000 – diciembre 2025 con frecuencia mensual. Esta elección metodológica se justifica en el Capítulo 4, pero cabe adelantar que la frecuencia mensual es más robusta que la diaria para capturar los determinantes macroeconómicos del oro, que se mueven a velocidades más lentas que los flujos especulativos de corto plazo. La inclusión de 2025 es especialmente valiosa, ya que ese año concentra el mayor movimiento alcista desde la liberalización del mercado del oro en los años setenta y ofrece un banco de pruebas inédito para los modelos desarrollados en este trabajo.</w:t>
+        <w:t>*Nota sobre el periodo de análisis:* El estudio cubre el periodo enero 2000 – diciembre 2025 con frecuencia mensual. Esta elección metodológica se justifica en el Capítulo 4, pero cabe adelantar que la frecuencia mensual es más robusta que la diaria para capturar los determinantes macroeconómicos del oro, que se mueven a velocidades más lentas que los flujos especulativos de corto plazo. La inclusión de 2025 es especialmente valiosa, ya que ese año concentra el mayor movimiento alcista desde la liberalización del mercado del oro en los años setenta y ofrece un banco de pruebas inédito para los modelos desarrollados en este trabajo.</w:t>
       </w:r>
     </w:p>
     <w:sectPr>
       <w:pgSz w:w="12240" w:h="15840"/>
-      <w:pgMar w:top="1440" w:right="1728" w:bottom="1440" w:left="1728" w:header="720" w:footer="720" w:gutter="0"/>
+      <w:pgMar w:top="1440" w:right="1729" w:bottom="1440" w:left="1729" w:header="720" w:footer="720" w:gutter="0"/>
       <w:cols w:space="720"/>
       <w:docGrid w:linePitch="360"/>
     </w:sectPr>
@@ -822,6 +813,13 @@
     <w:name w:val="Normal"/>
     <w:qFormat/>
     <w:rsid w:val="00FC693F"/>
+    <w:pPr>
+      <w:spacing w:after="120"/>
+    </w:pPr>
+    <w:rPr>
+      <w:rFonts w:ascii="Calibri" w:hAnsi="Calibri"/>
+      <w:sz w:val="22"/>
+    </w:rPr>
   </w:style>
   <w:style w:type="paragraph" w:styleId="Header">
     <w:name w:val="header"/>
@@ -885,7 +883,7 @@
       <w:rFonts w:asciiTheme="majorHAnsi" w:eastAsiaTheme="majorEastAsia" w:hAnsiTheme="majorHAnsi" w:cstheme="majorBidi"/>
       <w:b/>
       <w:bCs/>
-      <w:color w:val="365F91" w:themeColor="accent1" w:themeShade="BF"/>
+      <w:color w:val="365F91"/>
       <w:sz w:val="28"/>
       <w:szCs w:val="28"/>
     </w:rPr>
@@ -909,7 +907,7 @@
       <w:rFonts w:asciiTheme="majorHAnsi" w:eastAsiaTheme="majorEastAsia" w:hAnsiTheme="majorHAnsi" w:cstheme="majorBidi"/>
       <w:b/>
       <w:bCs/>
-      <w:color w:val="4F81BD" w:themeColor="accent1"/>
+      <w:color w:val="4F81BD"/>
       <w:sz w:val="26"/>
       <w:szCs w:val="26"/>
     </w:rPr>
@@ -933,7 +931,8 @@
       <w:rFonts w:asciiTheme="majorHAnsi" w:eastAsiaTheme="majorEastAsia" w:hAnsiTheme="majorHAnsi" w:cstheme="majorBidi"/>
       <w:b/>
       <w:bCs/>
-      <w:color w:val="4F81BD" w:themeColor="accent1"/>
+      <w:color w:val="4F81BD"/>
+      <w:sz w:val="22"/>
     </w:rPr>
   </w:style>
   <w:style w:type="paragraph" w:styleId="Heading4">

</xml_diff>